<commit_message>
Updates after meeting Nik
- Added blue fonts for things we expect students to answer in their log books
- Prepared the log book file
- Added solutions for lab 2, session b
- Reworked lab 3, session a to reflect feedback from our meeting
</commit_message>
<xml_diff>
--- a/Lab-data/Lab2/Circuit Designs Session 2/Design1-sheets.docx
+++ b/Lab-data/Lab2/Circuit Designs Session 2/Design1-sheets.docx
@@ -39,7 +39,7 @@
           <w:sz w:val="28"/>
           <w:szCs w:val="28"/>
         </w:rPr>
-        <w:t>Session 2</w:t>
+        <w:t>Session b</w:t>
       </w:r>
     </w:p>
     <w:p>
@@ -244,15 +244,7 @@
                     <w:sz w:val="24"/>
                     <w:szCs w:val="24"/>
                   </w:rPr>
-                  <m:t>R</m:t>
-                </m:r>
-                <m:r>
-                  <w:rPr>
-                    <w:rFonts w:ascii="Cambria Math" w:hAnsi="Cambria Math" w:cs="Times New Roman"/>
-                    <w:sz w:val="24"/>
-                    <w:szCs w:val="24"/>
-                  </w:rPr>
-                  <m:t>2</m:t>
+                  <m:t>R2</m:t>
                 </m:r>
               </m:oMath>
             </m:oMathPara>
@@ -295,15 +287,7 @@
                     <w:sz w:val="24"/>
                     <w:szCs w:val="24"/>
                   </w:rPr>
-                  <m:t>R</m:t>
-                </m:r>
-                <m:r>
-                  <w:rPr>
-                    <w:rFonts w:ascii="Cambria Math" w:hAnsi="Cambria Math" w:cs="Times New Roman"/>
-                    <w:sz w:val="24"/>
-                    <w:szCs w:val="24"/>
-                  </w:rPr>
-                  <m:t>3</m:t>
+                  <m:t>R3</m:t>
                 </m:r>
               </m:oMath>
             </m:oMathPara>
@@ -369,15 +353,7 @@
                     <w:sz w:val="24"/>
                     <w:szCs w:val="24"/>
                   </w:rPr>
-                  <m:t>R</m:t>
-                </m:r>
-                <m:r>
-                  <w:rPr>
-                    <w:rFonts w:ascii="Cambria Math" w:hAnsi="Cambria Math" w:cs="Times New Roman"/>
-                    <w:sz w:val="24"/>
-                    <w:szCs w:val="24"/>
-                  </w:rPr>
-                  <m:t>4</m:t>
+                  <m:t>R4</m:t>
                 </m:r>
               </m:oMath>
             </m:oMathPara>
@@ -404,15 +380,7 @@
                     <w:sz w:val="24"/>
                     <w:szCs w:val="24"/>
                   </w:rPr>
-                  <m:t>5</m:t>
-                </m:r>
-                <m:r>
-                  <w:rPr>
-                    <w:rFonts w:ascii="Cambria Math" w:hAnsi="Cambria Math" w:cs="Times New Roman"/>
-                    <w:sz w:val="24"/>
-                    <w:szCs w:val="24"/>
-                  </w:rPr>
-                  <m:t xml:space="preserve">00 </m:t>
+                  <m:t xml:space="preserve">500 </m:t>
                 </m:r>
                 <m:r>
                   <m:rPr>
@@ -670,7 +638,7 @@
           <w:sz w:val="28"/>
           <w:szCs w:val="28"/>
         </w:rPr>
-        <w:t>Session 2</w:t>
+        <w:t>Session b</w:t>
       </w:r>
     </w:p>
     <w:p>
@@ -1269,7 +1237,15 @@
           <w:sz w:val="28"/>
           <w:szCs w:val="28"/>
         </w:rPr>
-        <w:t>Session 2</w:t>
+        <w:t>S</w:t>
+      </w:r>
+      <w:r>
+        <w:rPr>
+          <w:rFonts w:ascii="Times New Roman" w:hAnsi="Times New Roman" w:cs="Times New Roman"/>
+          <w:sz w:val="28"/>
+          <w:szCs w:val="28"/>
+        </w:rPr>
+        <w:t>ession b</w:t>
       </w:r>
     </w:p>
     <w:p>
@@ -1779,23 +1755,7 @@
             <w:sz w:val="24"/>
             <w:szCs w:val="24"/>
           </w:rPr>
-          <m:t>τ</m:t>
-        </m:r>
-        <m:r>
-          <w:rPr>
-            <w:rFonts w:ascii="Cambria Math" w:hAnsi="Cambria Math" w:cs="Times New Roman"/>
-            <w:sz w:val="24"/>
-            <w:szCs w:val="24"/>
-          </w:rPr>
-          <m:t>=</m:t>
-        </m:r>
-        <m:r>
-          <w:rPr>
-            <w:rFonts w:ascii="Cambria Math" w:hAnsi="Cambria Math" w:cs="Times New Roman"/>
-            <w:sz w:val="24"/>
-            <w:szCs w:val="24"/>
-          </w:rPr>
-          <m:t>9</m:t>
+          <m:t>τ=9</m:t>
         </m:r>
       </m:oMath>
       <w:r>
@@ -1871,8 +1831,10 @@
           <w:sz w:val="28"/>
           <w:szCs w:val="28"/>
         </w:rPr>
-        <w:t>Session 2</w:t>
+        <w:t>Session b</w:t>
       </w:r>
+      <w:bookmarkStart w:id="0" w:name="_GoBack"/>
+      <w:bookmarkEnd w:id="0"/>
     </w:p>
     <w:p>
       <w:pPr>
@@ -2277,15 +2239,7 @@
                   <w:sz w:val="24"/>
                   <w:szCs w:val="24"/>
                 </w:rPr>
-                <m:t>5</m:t>
-              </m:r>
-              <m:r>
-                <w:rPr>
-                  <w:rFonts w:ascii="Cambria Math" w:hAnsi="Cambria Math" w:cs="Times New Roman"/>
-                  <w:sz w:val="24"/>
-                  <w:szCs w:val="24"/>
-                </w:rPr>
-                <m:t>0μ</m:t>
+                <m:t>50μ</m:t>
               </m:r>
             </m:oMath>
             <w:r>
@@ -2360,8 +2314,6 @@
           <w:szCs w:val="24"/>
         </w:rPr>
       </w:pPr>
-      <w:bookmarkStart w:id="0" w:name="_GoBack"/>
-      <w:bookmarkEnd w:id="0"/>
     </w:p>
     <w:p>
       <w:pPr>
@@ -2567,6 +2519,7 @@
     <w:lsdException w:name="HTML Sample" w:semiHidden="1" w:unhideWhenUsed="1"/>
     <w:lsdException w:name="HTML Typewriter" w:semiHidden="1" w:unhideWhenUsed="1"/>
     <w:lsdException w:name="HTML Variable" w:semiHidden="1" w:unhideWhenUsed="1"/>
+    <w:lsdException w:name="Normal Table" w:semiHidden="1" w:unhideWhenUsed="1"/>
     <w:lsdException w:name="annotation subject" w:semiHidden="1" w:unhideWhenUsed="1"/>
     <w:lsdException w:name="No List" w:semiHidden="1" w:unhideWhenUsed="1"/>
     <w:lsdException w:name="Outline List 1" w:semiHidden="1" w:unhideWhenUsed="1"/>
@@ -2613,8 +2566,10 @@
     <w:lsdException w:name="Table Subtle 2" w:semiHidden="1" w:unhideWhenUsed="1"/>
     <w:lsdException w:name="Table Web 1" w:semiHidden="1" w:unhideWhenUsed="1"/>
     <w:lsdException w:name="Table Web 2" w:semiHidden="1" w:unhideWhenUsed="1"/>
+    <w:lsdException w:name="Table Web 3" w:semiHidden="1" w:unhideWhenUsed="1"/>
     <w:lsdException w:name="Balloon Text" w:semiHidden="1" w:unhideWhenUsed="1"/>
     <w:lsdException w:name="Table Grid" w:uiPriority="39"/>
+    <w:lsdException w:name="Table Theme" w:semiHidden="1" w:unhideWhenUsed="1"/>
     <w:lsdException w:name="Placeholder Text" w:semiHidden="1"/>
     <w:lsdException w:name="No Spacing" w:uiPriority="1" w:qFormat="1"/>
     <w:lsdException w:name="Light Shading" w:uiPriority="60"/>

</xml_diff>